<commit_message>
Modification du cahier de spécifications
Selon le retour de M. Martineau
</commit_message>
<xml_diff>
--- a/Docs/Cahier de spécifications projet de fin d'études.docx
+++ b/Docs/Cahier de spécifications projet de fin d'études.docx
@@ -3,8 +3,6 @@
 <w:document xmlns:wpc="http://schemas.microsoft.com/office/word/2010/wordprocessingCanvas" xmlns:cx="http://schemas.microsoft.com/office/drawing/2014/chartex" xmlns:cx1="http://schemas.microsoft.com/office/drawing/2015/9/8/chartex" xmlns:cx2="http://schemas.microsoft.com/office/drawing/2015/10/21/chartex" xmlns:cx3="http://schemas.microsoft.com/office/drawing/2016/5/9/chartex" xmlns:cx4="http://schemas.microsoft.com/office/drawing/2016/5/10/chartex" xmlns:cx5="http://schemas.microsoft.com/office/drawing/2016/5/11/chartex" xmlns:cx6="http://schemas.microsoft.com/office/drawing/2016/5/12/chartex" xmlns:cx7="http://schemas.microsoft.com/office/drawing/2016/5/13/chartex" xmlns:cx8="http://schemas.microsoft.com/office/drawing/2016/5/14/chartex" xmlns:mc="http://schemas.openxmlformats.org/markup-compatibility/2006" xmlns:aink="http://schemas.microsoft.com/office/drawing/2016/ink" xmlns:am3d="http://schemas.microsoft.com/office/drawing/2017/model3d" xmlns:o="urn:schemas-microsoft-com:office:office" xmlns:r="http://schemas.openxmlformats.org/officeDocument/2006/relationships" xmlns:m="http://schemas.openxmlformats.org/officeDocument/2006/math" xmlns:v="urn:schemas-microsoft-com:vml" xmlns:wp14="http://schemas.microsoft.com/office/word/2010/wordprocessingDrawing" xmlns:wp="http://schemas.openxmlformats.org/drawingml/2006/wordprocessingDrawing" xmlns:w10="urn:schemas-microsoft-com:office:word" xmlns:w="http://schemas.openxmlformats.org/wordprocessingml/2006/main" xmlns:w14="http://schemas.microsoft.com/office/word/2010/wordml" xmlns:w15="http://schemas.microsoft.com/office/word/2012/wordml" xmlns:w16cid="http://schemas.microsoft.com/office/word/2016/wordml/cid" xmlns:w16se="http://schemas.microsoft.com/office/word/2015/wordml/symex" xmlns:wpg="http://schemas.microsoft.com/office/word/2010/wordprocessingGroup" xmlns:wpi="http://schemas.microsoft.com/office/word/2010/wordprocessingInk" xmlns:wne="http://schemas.microsoft.com/office/word/2006/wordml" xmlns:wps="http://schemas.microsoft.com/office/word/2010/wordprocessingShape" mc:Ignorable="w14 w15 w16se w16cid wp14">
   <w:body>
     <w:p>
-      <w:bookmarkStart w:id="0" w:name="_GoBack"/>
-      <w:bookmarkEnd w:id="0"/>
       <w:r>
         <w:rPr>
           <w:noProof/>
@@ -111,7 +109,7 @@
                         <a:effectLst/>
                         <a:extLst>
                           <a:ext uri="{C572A759-6A51-4108-AA02-DFA0A04FC94B}">
-                            <ma14:wrappingTextBoxFlag xmlns="" xmlns:mo="http://schemas.microsoft.com/office/mac/office/2008/main" xmlns:mv="urn:schemas-microsoft-com:mac:vml" xmlns:o="urn:schemas-microsoft-com:office:office" xmlns:v="urn:schemas-microsoft-com:vml" xmlns:w10="urn:schemas-microsoft-com:office:word" xmlns:w="http://schemas.openxmlformats.org/wordprocessingml/2006/main" xmlns:ma14="http://schemas.microsoft.com/office/mac/drawingml/2011/main" xmlns:arto="http://schemas.microsoft.com/office/word/2006/arto"/>
+                            <ma14:wrappingTextBoxFlag xmlns:arto="http://schemas.microsoft.com/office/word/2006/arto" xmlns:ma14="http://schemas.microsoft.com/office/mac/drawingml/2011/main" xmlns:w="http://schemas.openxmlformats.org/wordprocessingml/2006/main" xmlns:w10="urn:schemas-microsoft-com:office:word" xmlns:v="urn:schemas-microsoft-com:vml" xmlns:o="urn:schemas-microsoft-com:office:office" xmlns:mv="urn:schemas-microsoft-com:mac:vml" xmlns:mo="http://schemas.microsoft.com/office/mac/office/2008/main" xmlns=""/>
                           </a:ext>
                         </a:extLst>
                       </wps:spPr>
@@ -269,7 +267,7 @@
                         <a:effectLst/>
                         <a:extLst>
                           <a:ext uri="{C572A759-6A51-4108-AA02-DFA0A04FC94B}">
-                            <ma14:wrappingTextBoxFlag xmlns="" xmlns:mo="http://schemas.microsoft.com/office/mac/office/2008/main" xmlns:mv="urn:schemas-microsoft-com:mac:vml" xmlns:o="urn:schemas-microsoft-com:office:office" xmlns:v="urn:schemas-microsoft-com:vml" xmlns:w10="urn:schemas-microsoft-com:office:word" xmlns:w="http://schemas.openxmlformats.org/wordprocessingml/2006/main" xmlns:ma14="http://schemas.microsoft.com/office/mac/drawingml/2011/main" xmlns:arto="http://schemas.microsoft.com/office/word/2006/arto"/>
+                            <ma14:wrappingTextBoxFlag xmlns:arto="http://schemas.microsoft.com/office/word/2006/arto" xmlns:ma14="http://schemas.microsoft.com/office/mac/drawingml/2011/main" xmlns:w="http://schemas.openxmlformats.org/wordprocessingml/2006/main" xmlns:w10="urn:schemas-microsoft-com:office:word" xmlns:v="urn:schemas-microsoft-com:vml" xmlns:o="urn:schemas-microsoft-com:office:office" xmlns:mv="urn:schemas-microsoft-com:mac:vml" xmlns:mo="http://schemas.microsoft.com/office/mac/office/2008/main" xmlns=""/>
                           </a:ext>
                         </a:extLst>
                       </wps:spPr>
@@ -3561,7 +3559,7 @@
           <w:szCs w:val="32"/>
         </w:rPr>
       </w:pPr>
-      <w:bookmarkStart w:id="1" w:name="_Toc243976953"/>
+      <w:bookmarkStart w:id="0" w:name="_Toc243976953"/>
       <w:r>
         <w:br w:type="page"/>
       </w:r>
@@ -3574,12 +3572,12 @@
           <w:numId w:val="15"/>
         </w:numPr>
       </w:pPr>
-      <w:bookmarkStart w:id="2" w:name="_Toc529262241"/>
+      <w:bookmarkStart w:id="1" w:name="_Toc529262241"/>
       <w:r>
         <w:lastRenderedPageBreak/>
         <w:t>Cahier de spécification système</w:t>
       </w:r>
-      <w:bookmarkEnd w:id="2"/>
+      <w:bookmarkEnd w:id="1"/>
     </w:p>
     <w:p>
       <w:pPr>
@@ -3589,12 +3587,12 @@
           <w:numId w:val="17"/>
         </w:numPr>
       </w:pPr>
-      <w:bookmarkStart w:id="3" w:name="_Toc529262242"/>
+      <w:bookmarkStart w:id="2" w:name="_Toc529262242"/>
       <w:r>
         <w:t>Introduction</w:t>
       </w:r>
-      <w:bookmarkEnd w:id="1"/>
-      <w:bookmarkEnd w:id="3"/>
+      <w:bookmarkEnd w:id="0"/>
+      <w:bookmarkEnd w:id="2"/>
     </w:p>
     <w:p>
       <w:pPr>
@@ -3794,7 +3792,7 @@
           <w:szCs w:val="26"/>
         </w:rPr>
       </w:pPr>
-      <w:bookmarkStart w:id="4" w:name="_Toc243976954"/>
+      <w:bookmarkStart w:id="3" w:name="_Toc243976954"/>
       <w:r>
         <w:br w:type="page"/>
       </w:r>
@@ -3807,13 +3805,13 @@
           <w:numId w:val="17"/>
         </w:numPr>
       </w:pPr>
-      <w:bookmarkStart w:id="5" w:name="_Toc529262243"/>
+      <w:bookmarkStart w:id="4" w:name="_Toc529262243"/>
       <w:r>
         <w:lastRenderedPageBreak/>
         <w:t>Contexte de la réalisation</w:t>
       </w:r>
+      <w:bookmarkEnd w:id="3"/>
       <w:bookmarkEnd w:id="4"/>
-      <w:bookmarkEnd w:id="5"/>
     </w:p>
     <w:p>
       <w:pPr>
@@ -3828,13 +3826,13 @@
           <w:color w:val="845209" w:themeColor="accent1" w:themeShade="7F"/>
         </w:rPr>
       </w:pPr>
-      <w:bookmarkStart w:id="6" w:name="_Toc243976955"/>
-      <w:bookmarkStart w:id="7" w:name="_Toc529262244"/>
+      <w:bookmarkStart w:id="5" w:name="_Toc243976955"/>
+      <w:bookmarkStart w:id="6" w:name="_Toc529262244"/>
       <w:r>
         <w:t>Contexte</w:t>
       </w:r>
+      <w:bookmarkEnd w:id="5"/>
       <w:bookmarkEnd w:id="6"/>
-      <w:bookmarkEnd w:id="7"/>
     </w:p>
     <w:p>
       <w:pPr>
@@ -4055,21 +4053,80 @@
       <w:pPr>
         <w:jc w:val="both"/>
         <w:rPr>
+          <w:rStyle w:val="fontstyle01"/>
+        </w:rPr>
+      </w:pPr>
+      <w:r>
+        <w:rPr>
+          <w:rStyle w:val="fontstyle01"/>
+        </w:rPr>
+        <w:t>Le cas d’utilisation actuel, ne prends pas compte les joueurs, puisque leurs seules interactions se limitent à la connexion et la communication avec les applications qui sont démarrées sur le serveur dédié. Dans le cadre actuel, il n’y a qu’un seul administrateur qui puisse se connecter sur le serveur dédié pour réaliser la maintenance du parc d’application.</w:t>
+      </w:r>
+      <w:bookmarkStart w:id="7" w:name="_GoBack"/>
+      <w:bookmarkEnd w:id="7"/>
+      <w:r>
+        <w:rPr>
+          <w:rStyle w:val="fontstyle01"/>
+        </w:rPr>
+        <w:br w:type="page"/>
+      </w:r>
+    </w:p>
+    <w:p>
+      <w:pPr>
+        <w:jc w:val="both"/>
+        <w:rPr>
+          <w:rStyle w:val="fontstyle01"/>
+        </w:rPr>
+      </w:pPr>
+      <w:r>
+        <w:rPr>
+          <w:rStyle w:val="fontstyle01"/>
+        </w:rPr>
+        <w:lastRenderedPageBreak/>
+        <w:t>L</w:t>
+      </w:r>
+      <w:r>
+        <w:rPr>
+          <w:rStyle w:val="fontstyle01"/>
+        </w:rPr>
+        <w:t>'intérêt de</w:t>
+      </w:r>
+      <w:r>
+        <w:rPr>
           <w:rFonts w:ascii="Rockwell" w:hAnsi="Rockwell"/>
           <w:color w:val="000000"/>
         </w:rPr>
-      </w:pPr>
+        <w:t xml:space="preserve"> </w:t>
+      </w:r>
       <w:r>
         <w:rPr>
           <w:rStyle w:val="fontstyle01"/>
         </w:rPr>
-        <w:t>L</w:t>
+        <w:t>ce projet,</w:t>
       </w:r>
       <w:r>
         <w:rPr>
           <w:rStyle w:val="fontstyle01"/>
         </w:rPr>
-        <w:t>'intérêt de</w:t>
+        <w:t xml:space="preserve"> est de</w:t>
+      </w:r>
+      <w:r>
+        <w:rPr>
+          <w:rStyle w:val="fontstyle01"/>
+        </w:rPr>
+        <w:t xml:space="preserve"> superviser les serveurs</w:t>
+      </w:r>
+      <w:r>
+        <w:rPr>
+          <w:rStyle w:val="fontstyle01"/>
+        </w:rPr>
+        <w:t xml:space="preserve"> </w:t>
+      </w:r>
+      <w:r>
+        <w:rPr>
+          <w:rStyle w:val="fontstyle01"/>
+        </w:rPr>
+        <w:t>de jeux et offrir la possibilité de les mettre à jour</w:t>
       </w:r>
       <w:r>
         <w:rPr>
@@ -4082,31 +4139,31 @@
         <w:rPr>
           <w:rStyle w:val="fontstyle01"/>
         </w:rPr>
-        <w:t>ce projet,</w:t>
+        <w:t xml:space="preserve">automatiquement, de les maintenir. </w:t>
       </w:r>
       <w:r>
         <w:rPr>
           <w:rStyle w:val="fontstyle01"/>
         </w:rPr>
-        <w:t xml:space="preserve"> est de</w:t>
+        <w:t>Ce projet part de zéro, aucun site Web et les outils liés (serveur Web, BDD, …) ne sont déjà installés sur le serveur dédié</w:t>
       </w:r>
       <w:r>
         <w:rPr>
           <w:rStyle w:val="fontstyle01"/>
         </w:rPr>
-        <w:t xml:space="preserve"> superviser les serveurs</w:t>
+        <w:t xml:space="preserve">, </w:t>
       </w:r>
       <w:r>
         <w:rPr>
           <w:rStyle w:val="fontstyle01"/>
         </w:rPr>
-        <w:t xml:space="preserve"> </w:t>
+        <w:t xml:space="preserve">seuls les serveurs de jeux sont actuellement présents. </w:t>
       </w:r>
       <w:r>
         <w:rPr>
           <w:rStyle w:val="fontstyle01"/>
         </w:rPr>
-        <w:t>de jeux et offrir la possibilité de les mettre à jour</w:t>
+        <w:t>Cette application web permettra donc de</w:t>
       </w:r>
       <w:r>
         <w:rPr>
@@ -4119,31 +4176,7 @@
         <w:rPr>
           <w:rStyle w:val="fontstyle01"/>
         </w:rPr>
-        <w:t xml:space="preserve">automatiquement, de les maintenir. </w:t>
-      </w:r>
-      <w:r>
-        <w:rPr>
-          <w:rStyle w:val="fontstyle01"/>
-        </w:rPr>
-        <w:t>Ce projet part de zéro, aucun site Web et les outils liés (serveur Web, BDD, …) ne sont déjà installés sur le serveur dédié</w:t>
-      </w:r>
-      <w:r>
-        <w:rPr>
-          <w:rStyle w:val="fontstyle01"/>
-        </w:rPr>
-        <w:t xml:space="preserve">, </w:t>
-      </w:r>
-      <w:r>
-        <w:rPr>
-          <w:rStyle w:val="fontstyle01"/>
-        </w:rPr>
-        <w:t xml:space="preserve">seuls les serveurs de jeux sont actuellement présents. </w:t>
-      </w:r>
-      <w:r>
-        <w:rPr>
-          <w:rStyle w:val="fontstyle01"/>
-        </w:rPr>
-        <w:t>Cette application web permettra donc de</w:t>
+        <w:t>pouvoir exécuter des commandes grâce aux informations enregistrer par les</w:t>
       </w:r>
       <w:r>
         <w:rPr>
@@ -4156,7 +4189,7 @@
         <w:rPr>
           <w:rStyle w:val="fontstyle01"/>
         </w:rPr>
-        <w:t>pouvoir exécuter des commandes grâce aux informations enregistrer par les</w:t>
+        <w:t>administrateurs de l’application. Notamment les informations autour de chaque</w:t>
       </w:r>
       <w:r>
         <w:rPr>
@@ -4169,7 +4202,7 @@
         <w:rPr>
           <w:rStyle w:val="fontstyle01"/>
         </w:rPr>
-        <w:t>administrateurs de l’application. Notamment les informations autour de chaque</w:t>
+        <w:t>serveur de jeu (emplacement du dossier du serveur, commande de lancement,</w:t>
       </w:r>
       <w:r>
         <w:rPr>
@@ -4182,31 +4215,24 @@
         <w:rPr>
           <w:rStyle w:val="fontstyle01"/>
         </w:rPr>
-        <w:t>serveur de jeu (emplacement du dossier du serveur, commande de lancement,</w:t>
-      </w:r>
-      <w:r>
+        <w:t>commande de sauvegarde)</w:t>
+      </w:r>
+      <w:r>
+        <w:rPr>
+          <w:rStyle w:val="fontstyle01"/>
+        </w:rPr>
+        <w:t>.</w:t>
+      </w:r>
+      <w:bookmarkStart w:id="8" w:name="_Toc243976956"/>
+    </w:p>
+    <w:p>
+      <w:pPr>
+        <w:jc w:val="both"/>
         <w:rPr>
           <w:rFonts w:ascii="Rockwell" w:hAnsi="Rockwell"/>
           <w:color w:val="000000"/>
         </w:rPr>
-        <w:t xml:space="preserve"> </w:t>
-      </w:r>
-      <w:r>
-        <w:rPr>
-          <w:rStyle w:val="fontstyle01"/>
-        </w:rPr>
-        <w:t>commande de sauvegarde)</w:t>
-      </w:r>
-      <w:r>
-        <w:rPr>
-          <w:rStyle w:val="fontstyle01"/>
-        </w:rPr>
-        <w:t>.</w:t>
-      </w:r>
-      <w:bookmarkStart w:id="8" w:name="_Toc243976956"/>
-      <w:r>
-        <w:br w:type="page"/>
-      </w:r>
+      </w:pPr>
     </w:p>
     <w:p>
       <w:pPr>
@@ -4218,7 +4244,6 @@
       </w:pPr>
       <w:bookmarkStart w:id="9" w:name="_Toc529262245"/>
       <w:r>
-        <w:lastRenderedPageBreak/>
         <w:t>Objectifs</w:t>
       </w:r>
       <w:bookmarkEnd w:id="8"/>
@@ -7021,6 +7046,7 @@
         <w:docPartUnique/>
       </w:docPartObj>
     </w:sdtPr>
+    <w:sdtEndPr/>
     <w:sdtContent>
       <w:p>
         <w:pPr>
@@ -11731,7 +11757,7 @@
 </file>
 
 <file path=customXml/itemProps2.xml><?xml version="1.0" encoding="utf-8"?>
-<ds:datastoreItem xmlns:ds="http://schemas.openxmlformats.org/officeDocument/2006/customXml" ds:itemID="{57AD9427-698A-455D-9293-8BB7BE751EF1}">
+<ds:datastoreItem xmlns:ds="http://schemas.openxmlformats.org/officeDocument/2006/customXml" ds:itemID="{1E3B0438-3D4D-4E9F-8947-0F08777E5A10}">
   <ds:schemaRefs>
     <ds:schemaRef ds:uri="http://schemas.openxmlformats.org/officeDocument/2006/bibliography"/>
   </ds:schemaRefs>

</xml_diff>

<commit_message>
Ajout Gantt & MàJ Cahier de spécifications
Ajout du fichier Gantt et modification du Gantt
</commit_message>
<xml_diff>
--- a/Docs/Cahier de spécifications projet de fin d'études.docx
+++ b/Docs/Cahier de spécifications projet de fin d'études.docx
@@ -109,7 +109,7 @@
                         <a:effectLst/>
                         <a:extLst>
                           <a:ext uri="{C572A759-6A51-4108-AA02-DFA0A04FC94B}">
-                            <ma14:wrappingTextBoxFlag xmlns="" xmlns:mo="http://schemas.microsoft.com/office/mac/office/2008/main" xmlns:mv="urn:schemas-microsoft-com:mac:vml" xmlns:o="urn:schemas-microsoft-com:office:office" xmlns:v="urn:schemas-microsoft-com:vml" xmlns:w10="urn:schemas-microsoft-com:office:word" xmlns:w="http://schemas.openxmlformats.org/wordprocessingml/2006/main" xmlns:ma14="http://schemas.microsoft.com/office/mac/drawingml/2011/main" xmlns:arto="http://schemas.microsoft.com/office/word/2006/arto"/>
+                            <ma14:wrappingTextBoxFlag xmlns:arto="http://schemas.microsoft.com/office/word/2006/arto" xmlns:ma14="http://schemas.microsoft.com/office/mac/drawingml/2011/main" xmlns:w="http://schemas.openxmlformats.org/wordprocessingml/2006/main" xmlns:w10="urn:schemas-microsoft-com:office:word" xmlns:v="urn:schemas-microsoft-com:vml" xmlns:o="urn:schemas-microsoft-com:office:office" xmlns:mv="urn:schemas-microsoft-com:mac:vml" xmlns:mo="http://schemas.microsoft.com/office/mac/office/2008/main" xmlns=""/>
                           </a:ext>
                         </a:extLst>
                       </wps:spPr>
@@ -267,7 +267,7 @@
                         <a:effectLst/>
                         <a:extLst>
                           <a:ext uri="{C572A759-6A51-4108-AA02-DFA0A04FC94B}">
-                            <ma14:wrappingTextBoxFlag xmlns="" xmlns:mo="http://schemas.microsoft.com/office/mac/office/2008/main" xmlns:mv="urn:schemas-microsoft-com:mac:vml" xmlns:o="urn:schemas-microsoft-com:office:office" xmlns:v="urn:schemas-microsoft-com:vml" xmlns:w10="urn:schemas-microsoft-com:office:word" xmlns:w="http://schemas.openxmlformats.org/wordprocessingml/2006/main" xmlns:ma14="http://schemas.microsoft.com/office/mac/drawingml/2011/main" xmlns:arto="http://schemas.microsoft.com/office/word/2006/arto"/>
+                            <ma14:wrappingTextBoxFlag xmlns:arto="http://schemas.microsoft.com/office/word/2006/arto" xmlns:ma14="http://schemas.microsoft.com/office/mac/drawingml/2011/main" xmlns:w="http://schemas.openxmlformats.org/wordprocessingml/2006/main" xmlns:w10="urn:schemas-microsoft-com:office:word" xmlns:v="urn:schemas-microsoft-com:vml" xmlns:o="urn:schemas-microsoft-com:office:office" xmlns:mv="urn:schemas-microsoft-com:mac:vml" xmlns:mo="http://schemas.microsoft.com/office/mac/office/2008/main" xmlns=""/>
                           </a:ext>
                         </a:extLst>
                       </wps:spPr>
@@ -305,7 +305,6 @@
                               </w:rPr>
                               <w:t xml:space="preserve">Projet The Independent </w:t>
                             </w:r>
-                            <w:proofErr w:type="spellStart"/>
                             <w:r>
                               <w:rPr>
                                 <w:rFonts w:ascii="Gill Sans MT" w:hAnsi="Gill Sans MT"/>
@@ -315,7 +314,6 @@
                               </w:rPr>
                               <w:t>Supervisor</w:t>
                             </w:r>
-                            <w:proofErr w:type="spellEnd"/>
                           </w:p>
                         </w:txbxContent>
                       </wps:txbx>
@@ -360,7 +358,6 @@
                         </w:rPr>
                         <w:t xml:space="preserve">Projet The Independent </w:t>
                       </w:r>
-                      <w:proofErr w:type="spellStart"/>
                       <w:r>
                         <w:rPr>
                           <w:rFonts w:ascii="Gill Sans MT" w:hAnsi="Gill Sans MT"/>
@@ -370,7 +367,6 @@
                         </w:rPr>
                         <w:t>Supervisor</w:t>
                       </w:r>
-                      <w:proofErr w:type="spellEnd"/>
                     </w:p>
                   </w:txbxContent>
                 </v:textbox>
@@ -4143,15 +4139,7 @@
         <w:rPr>
           <w:rStyle w:val="fontstyle01"/>
         </w:rPr>
-        <w:t xml:space="preserve"> Pour c</w:t>
-      </w:r>
-      <w:bookmarkStart w:id="7" w:name="_GoBack"/>
-      <w:bookmarkEnd w:id="7"/>
-      <w:r>
-        <w:rPr>
-          <w:rStyle w:val="fontstyle01"/>
-        </w:rPr>
-        <w:t>e faire, des commandes seront exécutés automatiquement pour remplacer la maintenance manuelle, ce qui est fait actuellement.</w:t>
+        <w:t xml:space="preserve"> Pour ce faire, des commandes seront exécutés automatiquement pour remplacer la maintenance manuelle, ce qui est fait actuellement.</w:t>
       </w:r>
       <w:r>
         <w:rPr>
@@ -4241,7 +4229,7 @@
         </w:rPr>
         <w:t>.</w:t>
       </w:r>
-      <w:bookmarkStart w:id="8" w:name="_Toc243976956"/>
+      <w:bookmarkStart w:id="7" w:name="_Toc243976956"/>
     </w:p>
     <w:p>
       <w:pPr>
@@ -4260,12 +4248,12 @@
           <w:numId w:val="19"/>
         </w:numPr>
       </w:pPr>
-      <w:bookmarkStart w:id="9" w:name="_Toc529262245"/>
+      <w:bookmarkStart w:id="8" w:name="_Toc529262245"/>
       <w:r>
         <w:t>Objectifs</w:t>
       </w:r>
+      <w:bookmarkEnd w:id="7"/>
       <w:bookmarkEnd w:id="8"/>
-      <w:bookmarkEnd w:id="9"/>
     </w:p>
     <w:p/>
     <w:p>
@@ -4383,7 +4371,7 @@
       <w:r>
         <w:t>Gestion des ressources du serveur dédié (arrêt d’applications si besoin)</w:t>
       </w:r>
-      <w:bookmarkStart w:id="10" w:name="_Toc243976957"/>
+      <w:bookmarkStart w:id="9" w:name="_Toc243976957"/>
     </w:p>
     <w:p>
       <w:pPr>
@@ -4401,12 +4389,12 @@
           <w:numId w:val="19"/>
         </w:numPr>
       </w:pPr>
-      <w:bookmarkStart w:id="11" w:name="_Toc529262246"/>
+      <w:bookmarkStart w:id="10" w:name="_Toc529262246"/>
       <w:r>
         <w:t>Hypothèses</w:t>
       </w:r>
+      <w:bookmarkEnd w:id="9"/>
       <w:bookmarkEnd w:id="10"/>
-      <w:bookmarkEnd w:id="11"/>
     </w:p>
     <w:p/>
     <w:p>
@@ -4432,13 +4420,13 @@
           <w:numId w:val="19"/>
         </w:numPr>
       </w:pPr>
-      <w:bookmarkStart w:id="12" w:name="_Toc243976958"/>
-      <w:bookmarkStart w:id="13" w:name="_Toc529262247"/>
+      <w:bookmarkStart w:id="11" w:name="_Toc243976958"/>
+      <w:bookmarkStart w:id="12" w:name="_Toc529262247"/>
       <w:r>
         <w:t>Bases méthodologiques</w:t>
       </w:r>
+      <w:bookmarkEnd w:id="11"/>
       <w:bookmarkEnd w:id="12"/>
-      <w:bookmarkEnd w:id="13"/>
     </w:p>
     <w:p/>
     <w:p>
@@ -4477,7 +4465,7 @@
           <w:szCs w:val="26"/>
         </w:rPr>
       </w:pPr>
-      <w:bookmarkStart w:id="14" w:name="_Toc243976959"/>
+      <w:bookmarkStart w:id="13" w:name="_Toc243976959"/>
       <w:r>
         <w:br w:type="page"/>
       </w:r>
@@ -4490,13 +4478,13 @@
           <w:numId w:val="17"/>
         </w:numPr>
       </w:pPr>
-      <w:bookmarkStart w:id="15" w:name="_Toc529262248"/>
+      <w:bookmarkStart w:id="14" w:name="_Toc529262248"/>
       <w:r>
         <w:lastRenderedPageBreak/>
         <w:t>Description générale</w:t>
       </w:r>
+      <w:bookmarkEnd w:id="13"/>
       <w:bookmarkEnd w:id="14"/>
-      <w:bookmarkEnd w:id="15"/>
     </w:p>
     <w:p>
       <w:pPr>
@@ -4506,15 +4494,15 @@
           <w:numId w:val="18"/>
         </w:numPr>
       </w:pPr>
-      <w:bookmarkStart w:id="16" w:name="_Toc243976960"/>
-      <w:bookmarkStart w:id="17" w:name="_Ref242978127"/>
-      <w:bookmarkStart w:id="18" w:name="_Toc529262249"/>
+      <w:bookmarkStart w:id="15" w:name="_Toc243976960"/>
+      <w:bookmarkStart w:id="16" w:name="_Ref242978127"/>
+      <w:bookmarkStart w:id="17" w:name="_Toc529262249"/>
       <w:r>
         <w:t>Environnement du projet</w:t>
       </w:r>
+      <w:bookmarkEnd w:id="15"/>
       <w:bookmarkEnd w:id="16"/>
       <w:bookmarkEnd w:id="17"/>
-      <w:bookmarkEnd w:id="18"/>
     </w:p>
     <w:p/>
     <w:p>
@@ -4881,8 +4869,8 @@
           <w:color w:val="845209" w:themeColor="accent1" w:themeShade="7F"/>
         </w:rPr>
       </w:pPr>
-      <w:bookmarkStart w:id="19" w:name="_Toc243976961"/>
-      <w:bookmarkStart w:id="20" w:name="_Ref242978159"/>
+      <w:bookmarkStart w:id="18" w:name="_Toc243976961"/>
+      <w:bookmarkStart w:id="19" w:name="_Ref242978159"/>
     </w:p>
     <w:p>
       <w:pPr>
@@ -4892,13 +4880,13 @@
           <w:numId w:val="18"/>
         </w:numPr>
       </w:pPr>
-      <w:bookmarkStart w:id="21" w:name="_Toc529262250"/>
+      <w:bookmarkStart w:id="20" w:name="_Toc529262250"/>
       <w:r>
         <w:t>Caractéristiques des utilisateurs</w:t>
       </w:r>
+      <w:bookmarkEnd w:id="18"/>
       <w:bookmarkEnd w:id="19"/>
       <w:bookmarkEnd w:id="20"/>
-      <w:bookmarkEnd w:id="21"/>
     </w:p>
     <w:p/>
     <w:p>
@@ -4989,8 +4977,8 @@
           <w:color w:val="845209" w:themeColor="accent1" w:themeShade="7F"/>
         </w:rPr>
       </w:pPr>
-      <w:bookmarkStart w:id="22" w:name="_Toc243976962"/>
-      <w:bookmarkStart w:id="23" w:name="_Ref242978105"/>
+      <w:bookmarkStart w:id="21" w:name="_Toc243976962"/>
+      <w:bookmarkStart w:id="22" w:name="_Ref242978105"/>
       <w:r>
         <w:br w:type="page"/>
       </w:r>
@@ -5003,14 +4991,14 @@
           <w:numId w:val="18"/>
         </w:numPr>
       </w:pPr>
-      <w:bookmarkStart w:id="24" w:name="_Toc529262251"/>
+      <w:bookmarkStart w:id="23" w:name="_Toc529262251"/>
       <w:r>
         <w:lastRenderedPageBreak/>
         <w:t>Fonctionnalités et structure générale du système</w:t>
       </w:r>
+      <w:bookmarkEnd w:id="21"/>
       <w:bookmarkEnd w:id="22"/>
       <w:bookmarkEnd w:id="23"/>
-      <w:bookmarkEnd w:id="24"/>
     </w:p>
     <w:p/>
     <w:p>
@@ -5090,7 +5078,7 @@
           <w:color w:val="845209" w:themeColor="accent1" w:themeShade="7F"/>
         </w:rPr>
       </w:pPr>
-      <w:bookmarkStart w:id="25" w:name="_Toc243976963"/>
+      <w:bookmarkStart w:id="24" w:name="_Toc243976963"/>
       <w:r>
         <w:br w:type="page"/>
       </w:r>
@@ -5103,13 +5091,13 @@
           <w:numId w:val="18"/>
         </w:numPr>
       </w:pPr>
-      <w:bookmarkStart w:id="26" w:name="_Toc529262252"/>
+      <w:bookmarkStart w:id="25" w:name="_Toc529262252"/>
       <w:r>
         <w:lastRenderedPageBreak/>
         <w:t>Contraintes de développement, d’exploitation et de maintenance</w:t>
       </w:r>
+      <w:bookmarkEnd w:id="24"/>
       <w:bookmarkEnd w:id="25"/>
-      <w:bookmarkEnd w:id="26"/>
     </w:p>
     <w:p>
       <w:pPr>
@@ -5194,7 +5182,7 @@
           <w:szCs w:val="26"/>
         </w:rPr>
       </w:pPr>
-      <w:bookmarkStart w:id="27" w:name="_Toc243976964"/>
+      <w:bookmarkStart w:id="26" w:name="_Toc243976964"/>
       <w:r>
         <w:br w:type="page"/>
       </w:r>
@@ -5207,13 +5195,13 @@
           <w:numId w:val="17"/>
         </w:numPr>
       </w:pPr>
-      <w:bookmarkStart w:id="28" w:name="_Toc529262253"/>
+      <w:bookmarkStart w:id="27" w:name="_Toc529262253"/>
       <w:r>
         <w:lastRenderedPageBreak/>
         <w:t>Description des interfaces externes du logiciel</w:t>
       </w:r>
+      <w:bookmarkEnd w:id="26"/>
       <w:bookmarkEnd w:id="27"/>
-      <w:bookmarkEnd w:id="28"/>
     </w:p>
     <w:p>
       <w:pPr>
@@ -5223,13 +5211,13 @@
           <w:numId w:val="20"/>
         </w:numPr>
       </w:pPr>
-      <w:bookmarkStart w:id="29" w:name="_Toc243976966"/>
-      <w:bookmarkStart w:id="30" w:name="_Toc529262254"/>
+      <w:bookmarkStart w:id="28" w:name="_Toc243976966"/>
+      <w:bookmarkStart w:id="29" w:name="_Toc529262254"/>
       <w:r>
         <w:t>Interfaces homme/machine</w:t>
       </w:r>
+      <w:bookmarkEnd w:id="28"/>
       <w:bookmarkEnd w:id="29"/>
-      <w:bookmarkEnd w:id="30"/>
     </w:p>
     <w:p/>
     <w:p>
@@ -5269,16 +5257,16 @@
           <w:numId w:val="20"/>
         </w:numPr>
       </w:pPr>
-      <w:bookmarkStart w:id="31" w:name="_Toc243976967"/>
-      <w:bookmarkStart w:id="32" w:name="_Toc529262255"/>
+      <w:bookmarkStart w:id="30" w:name="_Toc243976967"/>
+      <w:bookmarkStart w:id="31" w:name="_Toc529262255"/>
       <w:r>
         <w:t>Interfaces logiciel/logicie</w:t>
       </w:r>
+      <w:bookmarkEnd w:id="30"/>
+      <w:r>
+        <w:t>l</w:t>
+      </w:r>
       <w:bookmarkEnd w:id="31"/>
-      <w:r>
-        <w:t>l</w:t>
-      </w:r>
-      <w:bookmarkEnd w:id="32"/>
     </w:p>
     <w:p/>
     <w:p>
@@ -5355,8 +5343,8 @@
           <w:szCs w:val="26"/>
         </w:rPr>
       </w:pPr>
-      <w:bookmarkStart w:id="33" w:name="_Toc243976968"/>
-      <w:bookmarkStart w:id="34" w:name="_Ref242979424"/>
+      <w:bookmarkStart w:id="32" w:name="_Toc243976968"/>
+      <w:bookmarkStart w:id="33" w:name="_Ref242979424"/>
       <w:r>
         <w:br w:type="page"/>
       </w:r>
@@ -5369,7 +5357,7 @@
           <w:numId w:val="17"/>
         </w:numPr>
       </w:pPr>
-      <w:bookmarkStart w:id="35" w:name="_Toc529262256"/>
+      <w:bookmarkStart w:id="34" w:name="_Toc529262256"/>
       <w:r>
         <w:rPr>
           <w:noProof/>
@@ -5436,9 +5424,9 @@
       <w:r>
         <w:t>Architecture générale du système</w:t>
       </w:r>
+      <w:bookmarkEnd w:id="32"/>
       <w:bookmarkEnd w:id="33"/>
       <w:bookmarkEnd w:id="34"/>
-      <w:bookmarkEnd w:id="35"/>
     </w:p>
     <w:p>
       <w:pPr>
@@ -5508,8 +5496,8 @@
           <w:szCs w:val="26"/>
         </w:rPr>
       </w:pPr>
-      <w:bookmarkStart w:id="36" w:name="_Toc243976969"/>
-      <w:bookmarkStart w:id="37" w:name="_Ref242979429"/>
+      <w:bookmarkStart w:id="35" w:name="_Toc243976969"/>
+      <w:bookmarkStart w:id="36" w:name="_Ref242979429"/>
       <w:r>
         <w:br w:type="page"/>
       </w:r>
@@ -5522,17 +5510,17 @@
           <w:numId w:val="17"/>
         </w:numPr>
       </w:pPr>
-      <w:bookmarkStart w:id="38" w:name="_Toc529262257"/>
+      <w:bookmarkStart w:id="37" w:name="_Toc529262257"/>
       <w:r>
         <w:lastRenderedPageBreak/>
         <w:t>Description des fonction</w:t>
       </w:r>
+      <w:bookmarkEnd w:id="35"/>
       <w:bookmarkEnd w:id="36"/>
+      <w:r>
+        <w:t>nalités</w:t>
+      </w:r>
       <w:bookmarkEnd w:id="37"/>
-      <w:r>
-        <w:t>nalités</w:t>
-      </w:r>
-      <w:bookmarkEnd w:id="38"/>
     </w:p>
     <w:p/>
     <w:p>
@@ -5543,11 +5531,11 @@
           <w:numId w:val="16"/>
         </w:numPr>
       </w:pPr>
-      <w:bookmarkStart w:id="39" w:name="_Toc529262258"/>
+      <w:bookmarkStart w:id="38" w:name="_Toc529262258"/>
       <w:r>
         <w:t>Définition de la fonction « Gestion d’utilisateur »</w:t>
       </w:r>
-      <w:bookmarkEnd w:id="39"/>
+      <w:bookmarkEnd w:id="38"/>
     </w:p>
     <w:p/>
     <w:p>
@@ -5686,12 +5674,12 @@
           <w:numId w:val="16"/>
         </w:numPr>
       </w:pPr>
-      <w:bookmarkStart w:id="40" w:name="_Toc529262259"/>
+      <w:bookmarkStart w:id="39" w:name="_Toc529262259"/>
       <w:r>
         <w:lastRenderedPageBreak/>
         <w:t>Définition de la fonction « Gestion du parc »</w:t>
       </w:r>
-      <w:bookmarkEnd w:id="40"/>
+      <w:bookmarkEnd w:id="39"/>
     </w:p>
     <w:p/>
     <w:p>
@@ -5810,12 +5798,12 @@
           <w:numId w:val="16"/>
         </w:numPr>
       </w:pPr>
-      <w:bookmarkStart w:id="41" w:name="_Toc529262260"/>
+      <w:bookmarkStart w:id="40" w:name="_Toc529262260"/>
       <w:r>
         <w:lastRenderedPageBreak/>
         <w:t>Définition de la fonction « Consultation »</w:t>
       </w:r>
-      <w:bookmarkEnd w:id="41"/>
+      <w:bookmarkEnd w:id="40"/>
     </w:p>
     <w:p/>
     <w:p>
@@ -5954,12 +5942,12 @@
           <w:numId w:val="16"/>
         </w:numPr>
       </w:pPr>
-      <w:bookmarkStart w:id="42" w:name="_Toc529262261"/>
+      <w:bookmarkStart w:id="41" w:name="_Toc529262261"/>
       <w:r>
         <w:lastRenderedPageBreak/>
         <w:t>Définition de la fonction « Maintenance &amp; Supervision »</w:t>
       </w:r>
-      <w:bookmarkEnd w:id="42"/>
+      <w:bookmarkEnd w:id="41"/>
     </w:p>
     <w:p/>
     <w:p>
@@ -6082,7 +6070,7 @@
           <w:numId w:val="16"/>
         </w:numPr>
       </w:pPr>
-      <w:bookmarkStart w:id="43" w:name="_Toc529262262"/>
+      <w:bookmarkStart w:id="42" w:name="_Toc529262262"/>
       <w:r>
         <w:lastRenderedPageBreak/>
         <w:t xml:space="preserve">Définition de la fonction </w:t>
@@ -6090,7 +6078,7 @@
       <w:r>
         <w:t>« Communication »</w:t>
       </w:r>
-      <w:bookmarkEnd w:id="43"/>
+      <w:bookmarkEnd w:id="42"/>
     </w:p>
     <w:p/>
     <w:p>
@@ -6198,7 +6186,7 @@
       <w:pPr>
         <w:jc w:val="both"/>
       </w:pPr>
-      <w:bookmarkStart w:id="44" w:name="_Toc243976971"/>
+      <w:bookmarkStart w:id="43" w:name="_Toc243976971"/>
       <w:r>
         <w:t>Si cette fonction n’est pas importante dans le fonctionnement de l’application Web, d’un point de vue utilisateur, elle peut l’être. Elle permet notamment à nos utilisateurs de communiquer des idées de développement mais aussi d’ajout ou modification d’une application, cette communication se fera par</w:t>
       </w:r>
@@ -6223,13 +6211,13 @@
           <w:numId w:val="17"/>
         </w:numPr>
       </w:pPr>
-      <w:bookmarkStart w:id="45" w:name="_Toc529262263"/>
+      <w:bookmarkStart w:id="44" w:name="_Toc529262263"/>
       <w:r>
         <w:lastRenderedPageBreak/>
         <w:t>Conditions de fonctionnement</w:t>
       </w:r>
+      <w:bookmarkEnd w:id="43"/>
       <w:bookmarkEnd w:id="44"/>
-      <w:bookmarkEnd w:id="45"/>
     </w:p>
     <w:p/>
     <w:p>
@@ -6240,13 +6228,13 @@
           <w:numId w:val="21"/>
         </w:numPr>
       </w:pPr>
-      <w:bookmarkStart w:id="46" w:name="_Toc243976972"/>
-      <w:bookmarkStart w:id="47" w:name="_Toc529262264"/>
+      <w:bookmarkStart w:id="45" w:name="_Toc243976972"/>
+      <w:bookmarkStart w:id="46" w:name="_Toc529262264"/>
       <w:r>
         <w:t>Performances</w:t>
       </w:r>
+      <w:bookmarkEnd w:id="45"/>
       <w:bookmarkEnd w:id="46"/>
-      <w:bookmarkEnd w:id="47"/>
     </w:p>
     <w:p/>
     <w:p>
@@ -6290,13 +6278,13 @@
           <w:numId w:val="21"/>
         </w:numPr>
       </w:pPr>
-      <w:bookmarkStart w:id="48" w:name="_Toc243976973"/>
-      <w:bookmarkStart w:id="49" w:name="_Toc529262265"/>
+      <w:bookmarkStart w:id="47" w:name="_Toc243976973"/>
+      <w:bookmarkStart w:id="48" w:name="_Toc529262265"/>
       <w:r>
         <w:t>Capacités</w:t>
       </w:r>
+      <w:bookmarkEnd w:id="47"/>
       <w:bookmarkEnd w:id="48"/>
-      <w:bookmarkEnd w:id="49"/>
     </w:p>
     <w:p/>
     <w:p>
@@ -6332,13 +6320,13 @@
           <w:numId w:val="21"/>
         </w:numPr>
       </w:pPr>
-      <w:bookmarkStart w:id="50" w:name="_Toc243976974"/>
-      <w:bookmarkStart w:id="51" w:name="_Toc529262266"/>
+      <w:bookmarkStart w:id="49" w:name="_Toc243976974"/>
+      <w:bookmarkStart w:id="50" w:name="_Toc529262266"/>
       <w:r>
         <w:t>Modes de fonctionnement</w:t>
       </w:r>
+      <w:bookmarkEnd w:id="49"/>
       <w:bookmarkEnd w:id="50"/>
-      <w:bookmarkEnd w:id="51"/>
     </w:p>
     <w:p/>
     <w:p>
@@ -6365,13 +6353,13 @@
           <w:numId w:val="21"/>
         </w:numPr>
       </w:pPr>
-      <w:bookmarkStart w:id="52" w:name="_Toc243976975"/>
-      <w:bookmarkStart w:id="53" w:name="_Toc529262267"/>
+      <w:bookmarkStart w:id="51" w:name="_Toc243976975"/>
+      <w:bookmarkStart w:id="52" w:name="_Toc529262267"/>
       <w:r>
         <w:t>Contrôlabilité</w:t>
       </w:r>
+      <w:bookmarkEnd w:id="51"/>
       <w:bookmarkEnd w:id="52"/>
-      <w:bookmarkEnd w:id="53"/>
     </w:p>
     <w:p/>
     <w:p>
@@ -6388,13 +6376,13 @@
           <w:numId w:val="21"/>
         </w:numPr>
       </w:pPr>
-      <w:bookmarkStart w:id="54" w:name="_Toc243976976"/>
-      <w:bookmarkStart w:id="55" w:name="_Toc529262268"/>
+      <w:bookmarkStart w:id="53" w:name="_Toc243976976"/>
+      <w:bookmarkStart w:id="54" w:name="_Toc529262268"/>
       <w:r>
         <w:t>Sécurité</w:t>
       </w:r>
+      <w:bookmarkEnd w:id="53"/>
       <w:bookmarkEnd w:id="54"/>
-      <w:bookmarkEnd w:id="55"/>
       <w:r>
         <w:t xml:space="preserve"> </w:t>
       </w:r>
@@ -6417,13 +6405,13 @@
           <w:numId w:val="21"/>
         </w:numPr>
       </w:pPr>
-      <w:bookmarkStart w:id="56" w:name="_Toc243976978"/>
-      <w:bookmarkStart w:id="57" w:name="_Toc529262269"/>
+      <w:bookmarkStart w:id="55" w:name="_Toc243976978"/>
+      <w:bookmarkStart w:id="56" w:name="_Toc529262269"/>
       <w:r>
         <w:t>Conformité aux standards</w:t>
       </w:r>
+      <w:bookmarkEnd w:id="55"/>
       <w:bookmarkEnd w:id="56"/>
-      <w:bookmarkEnd w:id="57"/>
     </w:p>
     <w:p/>
     <w:p>
@@ -6453,9 +6441,9 @@
           <w:numId w:val="15"/>
         </w:numPr>
       </w:pPr>
-      <w:bookmarkStart w:id="58" w:name="_Ref243977111"/>
-      <w:bookmarkStart w:id="59" w:name="_Toc243976980"/>
-      <w:bookmarkStart w:id="60" w:name="_Toc529262270"/>
+      <w:bookmarkStart w:id="57" w:name="_Ref243977111"/>
+      <w:bookmarkStart w:id="58" w:name="_Toc243976980"/>
+      <w:bookmarkStart w:id="59" w:name="_Toc529262270"/>
       <w:r>
         <w:lastRenderedPageBreak/>
         <w:t>Plan</w:t>
@@ -6463,9 +6451,9 @@
       <w:r>
         <w:t xml:space="preserve"> de développement</w:t>
       </w:r>
+      <w:bookmarkEnd w:id="57"/>
       <w:bookmarkEnd w:id="58"/>
       <w:bookmarkEnd w:id="59"/>
-      <w:bookmarkEnd w:id="60"/>
     </w:p>
     <w:p>
       <w:pPr>
@@ -6475,13 +6463,13 @@
           <w:numId w:val="22"/>
         </w:numPr>
       </w:pPr>
-      <w:bookmarkStart w:id="61" w:name="_Toc243976981"/>
-      <w:bookmarkStart w:id="62" w:name="_Toc529262271"/>
+      <w:bookmarkStart w:id="60" w:name="_Toc243976981"/>
+      <w:bookmarkStart w:id="61" w:name="_Toc529262271"/>
       <w:r>
         <w:t>Découpage du projet en tâches</w:t>
       </w:r>
+      <w:bookmarkEnd w:id="60"/>
       <w:bookmarkEnd w:id="61"/>
-      <w:bookmarkEnd w:id="62"/>
     </w:p>
     <w:p/>
     <w:p>
@@ -6492,14 +6480,14 @@
           <w:numId w:val="29"/>
         </w:numPr>
       </w:pPr>
-      <w:bookmarkStart w:id="63" w:name="_Toc529262272"/>
+      <w:bookmarkStart w:id="62" w:name="_Toc529262272"/>
       <w:r>
         <w:t xml:space="preserve">Tâche </w:t>
       </w:r>
       <w:r>
         <w:t>« Cahier de spécifications »</w:t>
       </w:r>
-      <w:bookmarkEnd w:id="63"/>
+      <w:bookmarkEnd w:id="62"/>
     </w:p>
     <w:p>
       <w:pPr>
@@ -6578,11 +6566,11 @@
           <w:numId w:val="29"/>
         </w:numPr>
       </w:pPr>
-      <w:bookmarkStart w:id="64" w:name="_Toc243976988"/>
+      <w:bookmarkStart w:id="63" w:name="_Toc243976988"/>
       <w:r>
         <w:br w:type="page"/>
       </w:r>
-      <w:bookmarkStart w:id="65" w:name="_Toc529262273"/>
+      <w:bookmarkStart w:id="64" w:name="_Toc529262273"/>
       <w:r>
         <w:lastRenderedPageBreak/>
         <w:t xml:space="preserve">Tâche </w:t>
@@ -6593,7 +6581,7 @@
       <w:r>
         <w:t>ahier d’analyse »</w:t>
       </w:r>
-      <w:bookmarkEnd w:id="65"/>
+      <w:bookmarkEnd w:id="64"/>
     </w:p>
     <w:p>
       <w:pPr>
@@ -6711,7 +6699,7 @@
       <w:r>
         <w:br w:type="page"/>
       </w:r>
-      <w:bookmarkStart w:id="66" w:name="_Toc529262274"/>
+      <w:bookmarkStart w:id="65" w:name="_Toc529262274"/>
       <w:r>
         <w:lastRenderedPageBreak/>
         <w:t xml:space="preserve">Tâche </w:t>
@@ -6725,7 +6713,7 @@
       <w:r>
         <w:t> »</w:t>
       </w:r>
-      <w:bookmarkEnd w:id="66"/>
+      <w:bookmarkEnd w:id="65"/>
     </w:p>
     <w:p>
       <w:pPr>
@@ -6823,7 +6811,7 @@
       <w:r>
         <w:br w:type="page"/>
       </w:r>
-      <w:bookmarkStart w:id="67" w:name="_Toc529262275"/>
+      <w:bookmarkStart w:id="66" w:name="_Toc529262275"/>
       <w:r>
         <w:lastRenderedPageBreak/>
         <w:t xml:space="preserve">Tâche </w:t>
@@ -6831,7 +6819,7 @@
       <w:r>
         <w:t>« Réalisation de l’application Web »</w:t>
       </w:r>
-      <w:bookmarkEnd w:id="67"/>
+      <w:bookmarkEnd w:id="66"/>
     </w:p>
     <w:p>
       <w:pPr>
@@ -6928,32 +6916,31 @@
           <w:numId w:val="22"/>
         </w:numPr>
       </w:pPr>
-      <w:bookmarkStart w:id="68" w:name="_Toc529262276"/>
+      <w:bookmarkStart w:id="67" w:name="_Toc529262276"/>
       <w:r>
         <w:lastRenderedPageBreak/>
         <w:t>Planning</w:t>
       </w:r>
-      <w:bookmarkEnd w:id="64"/>
+      <w:bookmarkEnd w:id="63"/>
+      <w:bookmarkEnd w:id="67"/>
+    </w:p>
+    <w:p>
+      <w:bookmarkStart w:id="68" w:name="_GoBack"/>
       <w:bookmarkEnd w:id="68"/>
-    </w:p>
-    <w:p>
-      <w:r>
-        <w:rPr>
-          <w:noProof/>
-        </w:rPr>
+      <w:r>
         <w:drawing>
-          <wp:anchor distT="0" distB="0" distL="114300" distR="114300" simplePos="0" relativeHeight="251664384" behindDoc="0" locked="0" layoutInCell="1" allowOverlap="1" wp14:anchorId="6BD64351" wp14:editId="58EB11E3">
+          <wp:anchor distT="0" distB="0" distL="114300" distR="114300" simplePos="0" relativeHeight="251664384" behindDoc="0" locked="0" layoutInCell="1" allowOverlap="1" wp14:anchorId="148DB324" wp14:editId="2905B6F3">
             <wp:simplePos x="0" y="0"/>
             <wp:positionH relativeFrom="margin">
-              <wp:align>center</wp:align>
+              <wp:posOffset>-1971040</wp:posOffset>
             </wp:positionH>
             <wp:positionV relativeFrom="margin">
-              <wp:posOffset>2849245</wp:posOffset>
+              <wp:posOffset>2614930</wp:posOffset>
             </wp:positionV>
-            <wp:extent cx="9512935" cy="4585335"/>
-            <wp:effectExtent l="0" t="0" r="0" b="0"/>
+            <wp:extent cx="9385300" cy="4575810"/>
+            <wp:effectExtent l="4445" t="0" r="0" b="0"/>
             <wp:wrapSquare wrapText="bothSides"/>
-            <wp:docPr id="16" name="Image 16"/>
+            <wp:docPr id="19" name="Image 19"/>
             <wp:cNvGraphicFramePr>
               <a:graphicFrameLocks xmlns:a="http://schemas.openxmlformats.org/drawingml/2006/main" noChangeAspect="1"/>
             </wp:cNvGraphicFramePr>
@@ -6961,7 +6948,7 @@
               <a:graphicData uri="http://schemas.openxmlformats.org/drawingml/2006/picture">
                 <pic:pic xmlns:pic="http://schemas.openxmlformats.org/drawingml/2006/picture">
                   <pic:nvPicPr>
-                    <pic:cNvPr id="0" name="Picture 2"/>
+                    <pic:cNvPr id="0" name="Picture 1"/>
                     <pic:cNvPicPr>
                       <a:picLocks noChangeAspect="1" noChangeArrowheads="1"/>
                     </pic:cNvPicPr>
@@ -6982,7 +6969,7 @@
                   <pic:spPr bwMode="auto">
                     <a:xfrm rot="5400000">
                       <a:off x="0" y="0"/>
-                      <a:ext cx="9512935" cy="4585335"/>
+                      <a:ext cx="9385300" cy="4575810"/>
                     </a:xfrm>
                     <a:prstGeom prst="rect">
                       <a:avLst/>
@@ -11775,7 +11762,7 @@
 </file>
 
 <file path=customXml/itemProps2.xml><?xml version="1.0" encoding="utf-8"?>
-<ds:datastoreItem xmlns:ds="http://schemas.openxmlformats.org/officeDocument/2006/customXml" ds:itemID="{E4142635-A58C-4FAE-A0E2-6115D84C5627}">
+<ds:datastoreItem xmlns:ds="http://schemas.openxmlformats.org/officeDocument/2006/customXml" ds:itemID="{83798FDA-E210-4DDF-AF6A-2AF2A10B8D2D}">
   <ds:schemaRefs>
     <ds:schemaRef ds:uri="http://schemas.openxmlformats.org/officeDocument/2006/bibliography"/>
   </ds:schemaRefs>

</xml_diff>

<commit_message>
Modification graphique du Gantt
</commit_message>
<xml_diff>
--- a/Docs/Cahier de spécifications projet de fin d'études.docx
+++ b/Docs/Cahier de spécifications projet de fin d'études.docx
@@ -109,7 +109,7 @@
                         <a:effectLst/>
                         <a:extLst>
                           <a:ext uri="{C572A759-6A51-4108-AA02-DFA0A04FC94B}">
-                            <ma14:wrappingTextBoxFlag xmlns:arto="http://schemas.microsoft.com/office/word/2006/arto" xmlns:ma14="http://schemas.microsoft.com/office/mac/drawingml/2011/main" xmlns:w="http://schemas.openxmlformats.org/wordprocessingml/2006/main" xmlns:w10="urn:schemas-microsoft-com:office:word" xmlns:v="urn:schemas-microsoft-com:vml" xmlns:o="urn:schemas-microsoft-com:office:office" xmlns:mv="urn:schemas-microsoft-com:mac:vml" xmlns:mo="http://schemas.microsoft.com/office/mac/office/2008/main" xmlns=""/>
+                            <ma14:wrappingTextBoxFlag xmlns="" xmlns:mo="http://schemas.microsoft.com/office/mac/office/2008/main" xmlns:mv="urn:schemas-microsoft-com:mac:vml" xmlns:o="urn:schemas-microsoft-com:office:office" xmlns:v="urn:schemas-microsoft-com:vml" xmlns:w10="urn:schemas-microsoft-com:office:word" xmlns:w="http://schemas.openxmlformats.org/wordprocessingml/2006/main" xmlns:ma14="http://schemas.microsoft.com/office/mac/drawingml/2011/main" xmlns:arto="http://schemas.microsoft.com/office/word/2006/arto"/>
                           </a:ext>
                         </a:extLst>
                       </wps:spPr>
@@ -267,7 +267,7 @@
                         <a:effectLst/>
                         <a:extLst>
                           <a:ext uri="{C572A759-6A51-4108-AA02-DFA0A04FC94B}">
-                            <ma14:wrappingTextBoxFlag xmlns:arto="http://schemas.microsoft.com/office/word/2006/arto" xmlns:ma14="http://schemas.microsoft.com/office/mac/drawingml/2011/main" xmlns:w="http://schemas.openxmlformats.org/wordprocessingml/2006/main" xmlns:w10="urn:schemas-microsoft-com:office:word" xmlns:v="urn:schemas-microsoft-com:vml" xmlns:o="urn:schemas-microsoft-com:office:office" xmlns:mv="urn:schemas-microsoft-com:mac:vml" xmlns:mo="http://schemas.microsoft.com/office/mac/office/2008/main" xmlns=""/>
+                            <ma14:wrappingTextBoxFlag xmlns="" xmlns:mo="http://schemas.microsoft.com/office/mac/office/2008/main" xmlns:mv="urn:schemas-microsoft-com:mac:vml" xmlns:o="urn:schemas-microsoft-com:office:office" xmlns:v="urn:schemas-microsoft-com:vml" xmlns:w10="urn:schemas-microsoft-com:office:word" xmlns:w="http://schemas.openxmlformats.org/wordprocessingml/2006/main" xmlns:ma14="http://schemas.microsoft.com/office/mac/drawingml/2011/main" xmlns:arto="http://schemas.microsoft.com/office/word/2006/arto"/>
                           </a:ext>
                         </a:extLst>
                       </wps:spPr>
@@ -303,16 +303,7 @@
                                 <w:sz w:val="34"/>
                                 <w:szCs w:val="34"/>
                               </w:rPr>
-                              <w:t xml:space="preserve">Projet The Independent </w:t>
-                            </w:r>
-                            <w:r>
-                              <w:rPr>
-                                <w:rFonts w:ascii="Gill Sans MT" w:hAnsi="Gill Sans MT"/>
-                                <w:color w:val="A5644E" w:themeColor="accent2"/>
-                                <w:sz w:val="34"/>
-                                <w:szCs w:val="34"/>
-                              </w:rPr>
-                              <w:t>Supervisor</w:t>
+                              <w:t>Projet The Independent Supervisor</w:t>
                             </w:r>
                           </w:p>
                         </w:txbxContent>
@@ -356,16 +347,7 @@
                           <w:sz w:val="34"/>
                           <w:szCs w:val="34"/>
                         </w:rPr>
-                        <w:t xml:space="preserve">Projet The Independent </w:t>
-                      </w:r>
-                      <w:r>
-                        <w:rPr>
-                          <w:rFonts w:ascii="Gill Sans MT" w:hAnsi="Gill Sans MT"/>
-                          <w:color w:val="A5644E" w:themeColor="accent2"/>
-                          <w:sz w:val="34"/>
-                          <w:szCs w:val="34"/>
-                        </w:rPr>
-                        <w:t>Supervisor</w:t>
+                        <w:t>Projet The Independent Supervisor</w:t>
                       </w:r>
                     </w:p>
                   </w:txbxContent>
@@ -6926,21 +6908,20 @@
     </w:p>
     <w:p>
       <w:bookmarkStart w:id="68" w:name="_GoBack"/>
-      <w:bookmarkEnd w:id="68"/>
       <w:r>
         <w:drawing>
-          <wp:anchor distT="0" distB="0" distL="114300" distR="114300" simplePos="0" relativeHeight="251664384" behindDoc="0" locked="0" layoutInCell="1" allowOverlap="1" wp14:anchorId="148DB324" wp14:editId="2905B6F3">
+          <wp:anchor distT="0" distB="0" distL="114300" distR="114300" simplePos="0" relativeHeight="251664384" behindDoc="0" locked="0" layoutInCell="1" allowOverlap="1" wp14:anchorId="2B07396F" wp14:editId="6BFFF16F">
             <wp:simplePos x="0" y="0"/>
             <wp:positionH relativeFrom="margin">
-              <wp:posOffset>-1971040</wp:posOffset>
+              <wp:align>center</wp:align>
             </wp:positionH>
             <wp:positionV relativeFrom="margin">
-              <wp:posOffset>2614930</wp:posOffset>
+              <wp:posOffset>2649220</wp:posOffset>
             </wp:positionV>
-            <wp:extent cx="9385300" cy="4575810"/>
-            <wp:effectExtent l="4445" t="0" r="0" b="0"/>
+            <wp:extent cx="9471025" cy="4617720"/>
+            <wp:effectExtent l="7303" t="0" r="4127" b="4128"/>
             <wp:wrapSquare wrapText="bothSides"/>
-            <wp:docPr id="19" name="Image 19"/>
+            <wp:docPr id="16" name="Image 16"/>
             <wp:cNvGraphicFramePr>
               <a:graphicFrameLocks xmlns:a="http://schemas.openxmlformats.org/drawingml/2006/main" noChangeAspect="1"/>
             </wp:cNvGraphicFramePr>
@@ -6969,7 +6950,7 @@
                   <pic:spPr bwMode="auto">
                     <a:xfrm rot="5400000">
                       <a:off x="0" y="0"/>
-                      <a:ext cx="9385300" cy="4575810"/>
+                      <a:ext cx="9471025" cy="4617720"/>
                     </a:xfrm>
                     <a:prstGeom prst="rect">
                       <a:avLst/>
@@ -6991,6 +6972,7 @@
           </wp:anchor>
         </w:drawing>
       </w:r>
+      <w:bookmarkEnd w:id="68"/>
     </w:p>
     <w:sectPr>
       <w:headerReference w:type="default" r:id="rId20"/>
@@ -11762,7 +11744,7 @@
 </file>
 
 <file path=customXml/itemProps2.xml><?xml version="1.0" encoding="utf-8"?>
-<ds:datastoreItem xmlns:ds="http://schemas.openxmlformats.org/officeDocument/2006/customXml" ds:itemID="{83798FDA-E210-4DDF-AF6A-2AF2A10B8D2D}">
+<ds:datastoreItem xmlns:ds="http://schemas.openxmlformats.org/officeDocument/2006/customXml" ds:itemID="{1B1370E4-4F19-49E0-A058-9558EAA6C780}">
   <ds:schemaRefs>
     <ds:schemaRef ds:uri="http://schemas.openxmlformats.org/officeDocument/2006/bibliography"/>
   </ds:schemaRefs>

</xml_diff>

<commit_message>
MàJ Cahier de spécifications
Correction ortho/grammaire
</commit_message>
<xml_diff>
--- a/Docs/Cahier de spécifications projet de fin d'études.docx
+++ b/Docs/Cahier de spécifications projet de fin d'études.docx
@@ -3,6 +3,8 @@
 <w:document xmlns:wpc="http://schemas.microsoft.com/office/word/2010/wordprocessingCanvas" xmlns:cx="http://schemas.microsoft.com/office/drawing/2014/chartex" xmlns:cx1="http://schemas.microsoft.com/office/drawing/2015/9/8/chartex" xmlns:cx2="http://schemas.microsoft.com/office/drawing/2015/10/21/chartex" xmlns:cx3="http://schemas.microsoft.com/office/drawing/2016/5/9/chartex" xmlns:cx4="http://schemas.microsoft.com/office/drawing/2016/5/10/chartex" xmlns:cx5="http://schemas.microsoft.com/office/drawing/2016/5/11/chartex" xmlns:cx6="http://schemas.microsoft.com/office/drawing/2016/5/12/chartex" xmlns:cx7="http://schemas.microsoft.com/office/drawing/2016/5/13/chartex" xmlns:cx8="http://schemas.microsoft.com/office/drawing/2016/5/14/chartex" xmlns:mc="http://schemas.openxmlformats.org/markup-compatibility/2006" xmlns:aink="http://schemas.microsoft.com/office/drawing/2016/ink" xmlns:am3d="http://schemas.microsoft.com/office/drawing/2017/model3d" xmlns:o="urn:schemas-microsoft-com:office:office" xmlns:r="http://schemas.openxmlformats.org/officeDocument/2006/relationships" xmlns:m="http://schemas.openxmlformats.org/officeDocument/2006/math" xmlns:v="urn:schemas-microsoft-com:vml" xmlns:wp14="http://schemas.microsoft.com/office/word/2010/wordprocessingDrawing" xmlns:wp="http://schemas.openxmlformats.org/drawingml/2006/wordprocessingDrawing" xmlns:w10="urn:schemas-microsoft-com:office:word" xmlns:w="http://schemas.openxmlformats.org/wordprocessingml/2006/main" xmlns:w14="http://schemas.microsoft.com/office/word/2010/wordml" xmlns:w15="http://schemas.microsoft.com/office/word/2012/wordml" xmlns:w16cid="http://schemas.microsoft.com/office/word/2016/wordml/cid" xmlns:w16se="http://schemas.microsoft.com/office/word/2015/wordml/symex" xmlns:wpg="http://schemas.microsoft.com/office/word/2010/wordprocessingGroup" xmlns:wpi="http://schemas.microsoft.com/office/word/2010/wordprocessingInk" xmlns:wne="http://schemas.microsoft.com/office/word/2006/wordml" xmlns:wps="http://schemas.microsoft.com/office/word/2010/wordprocessingShape" mc:Ignorable="w14 w15 w16se w16cid wp14">
   <w:body>
     <w:p>
+      <w:bookmarkStart w:id="0" w:name="_GoBack"/>
+      <w:bookmarkEnd w:id="0"/>
       <w:r>
         <w:rPr>
           <w:noProof/>
@@ -303,19 +305,8 @@
                                 <w:sz w:val="34"/>
                                 <w:szCs w:val="34"/>
                               </w:rPr>
-                              <w:t xml:space="preserve">Projet The Independent </w:t>
+                              <w:t>Projet The Independent Supervisor</w:t>
                             </w:r>
-                            <w:proofErr w:type="spellStart"/>
-                            <w:r>
-                              <w:rPr>
-                                <w:rFonts w:ascii="Gill Sans MT" w:hAnsi="Gill Sans MT"/>
-                                <w:color w:val="A5644E" w:themeColor="accent2"/>
-                                <w:sz w:val="34"/>
-                                <w:szCs w:val="34"/>
-                              </w:rPr>
-                              <w:t>Supervisor</w:t>
-                            </w:r>
-                            <w:proofErr w:type="spellEnd"/>
                           </w:p>
                         </w:txbxContent>
                       </wps:txbx>
@@ -358,19 +349,8 @@
                           <w:sz w:val="34"/>
                           <w:szCs w:val="34"/>
                         </w:rPr>
-                        <w:t xml:space="preserve">Projet The Independent </w:t>
+                        <w:t>Projet The Independent Supervisor</w:t>
                       </w:r>
-                      <w:proofErr w:type="spellStart"/>
-                      <w:r>
-                        <w:rPr>
-                          <w:rFonts w:ascii="Gill Sans MT" w:hAnsi="Gill Sans MT"/>
-                          <w:color w:val="A5644E" w:themeColor="accent2"/>
-                          <w:sz w:val="34"/>
-                          <w:szCs w:val="34"/>
-                        </w:rPr>
-                        <w:t>Supervisor</w:t>
-                      </w:r>
-                      <w:proofErr w:type="spellEnd"/>
                     </w:p>
                   </w:txbxContent>
                 </v:textbox>
@@ -3742,8 +3722,6 @@
               <w:tab/>
               <w:t xml:space="preserve">    </w:t>
             </w:r>
-            <w:bookmarkStart w:id="0" w:name="_GoBack"/>
-            <w:bookmarkEnd w:id="0"/>
             <w:r>
               <w:rPr>
                 <w:rStyle w:val="Lienhypertexte"/>
@@ -4239,16 +4217,8 @@
               <w:rPr>
                 <w:b w:val="0"/>
               </w:rPr>
-              <w:t xml:space="preserve">Non validation auprès de M. </w:t>
-            </w:r>
-            <w:proofErr w:type="spellStart"/>
-            <w:r>
-              <w:rPr>
-                <w:b w:val="0"/>
-              </w:rPr>
-              <w:t>Soukhal</w:t>
-            </w:r>
-            <w:proofErr w:type="spellEnd"/>
+              <w:t>Non validation auprès de M. Soukhal</w:t>
+            </w:r>
           </w:p>
         </w:tc>
         <w:tc>
@@ -4335,21 +4305,7 @@
               <w:rPr>
                 <w:b w:val="0"/>
               </w:rPr>
-              <w:t xml:space="preserve">En attente de validation par M. </w:t>
-            </w:r>
-            <w:proofErr w:type="spellStart"/>
-            <w:r>
-              <w:rPr>
-                <w:b w:val="0"/>
-              </w:rPr>
-              <w:t>Soukhal</w:t>
-            </w:r>
-            <w:proofErr w:type="spellEnd"/>
-            <w:r>
-              <w:rPr>
-                <w:b w:val="0"/>
-              </w:rPr>
-              <w:t xml:space="preserve"> &amp; M. Martineau</w:t>
+              <w:t>En attente de validation par M. Soukhal &amp; M. Martineau</w:t>
             </w:r>
           </w:p>
         </w:tc>
@@ -4457,7 +4413,19 @@
         <w:rPr>
           <w:rStyle w:val="fontstyle01"/>
         </w:rPr>
-        <w:t>Étant donné que le projet se déroule en même la période école, il n’est pas possible de travailler à plein temps sur le projet, une demi</w:t>
+        <w:t>Étant donné que le projet se déroule en même</w:t>
+      </w:r>
+      <w:r>
+        <w:rPr>
+          <w:rStyle w:val="fontstyle01"/>
+        </w:rPr>
+        <w:t xml:space="preserve"> temps que</w:t>
+      </w:r>
+      <w:r>
+        <w:rPr>
+          <w:rStyle w:val="fontstyle01"/>
+        </w:rPr>
+        <w:t xml:space="preserve"> la période école, il n’est pas possible de travailler à plein temps sur le projet, une demi</w:t>
       </w:r>
       <w:r>
         <w:rPr>
@@ -4524,7 +4492,19 @@
         <w:rPr>
           <w:rStyle w:val="fontstyle01"/>
         </w:rPr>
-        <w:t>divertissante en proposant diverses activités et la possibilité de rencontrer des</w:t>
+        <w:t>divertissante en proposant diverses activité</w:t>
+      </w:r>
+      <w:r>
+        <w:rPr>
+          <w:rStyle w:val="fontstyle01"/>
+        </w:rPr>
+        <w:t>e</w:t>
+      </w:r>
+      <w:r>
+        <w:rPr>
+          <w:rStyle w:val="fontstyle01"/>
+        </w:rPr>
+        <w:t>s et la possibilité de rencontrer des</w:t>
       </w:r>
       <w:r>
         <w:rPr>
@@ -4546,21 +4526,7 @@
         <w:rPr>
           <w:rStyle w:val="fontstyle01"/>
         </w:rPr>
-        <w:t xml:space="preserve">The Independent </w:t>
-      </w:r>
-      <w:proofErr w:type="spellStart"/>
-      <w:r>
-        <w:rPr>
-          <w:rStyle w:val="fontstyle01"/>
-        </w:rPr>
-        <w:t>Supervisor</w:t>
-      </w:r>
-      <w:proofErr w:type="spellEnd"/>
-      <w:r>
-        <w:rPr>
-          <w:rStyle w:val="fontstyle01"/>
-        </w:rPr>
-        <w:t xml:space="preserve"> est le fruit d'une idée venant du chef d'équipe de</w:t>
+        <w:t>The Independent Supervisor est le fruit d'une idée venant du chef de</w:t>
       </w:r>
       <w:r>
         <w:rPr>
@@ -4969,21 +4935,7 @@
         <w:rPr>
           <w:rStyle w:val="fontstyle01"/>
         </w:rPr>
-        <w:t xml:space="preserve"> sous </w:t>
-      </w:r>
-      <w:proofErr w:type="spellStart"/>
-      <w:r>
-        <w:rPr>
-          <w:rStyle w:val="fontstyle01"/>
-        </w:rPr>
-        <w:t>Lubuntu</w:t>
-      </w:r>
-      <w:proofErr w:type="spellEnd"/>
-      <w:r>
-        <w:rPr>
-          <w:rStyle w:val="fontstyle01"/>
-        </w:rPr>
-        <w:t xml:space="preserve">, </w:t>
+        <w:t xml:space="preserve"> sous Lubuntu, </w:t>
       </w:r>
       <w:r>
         <w:rPr>
@@ -5089,7 +5041,19 @@
         <w:rPr>
           <w:rStyle w:val="fontstyle01"/>
         </w:rPr>
-        <w:t>Le cas d’utilisation actuel, ne prends pas compte les joueurs, puisque leurs seules interactions se limitent à la connexion et la communication avec les applications qui sont démarrées sur le serveur dédié. Dans le cadre actuel, il n’y a qu’un seul administrateur qui puisse se connecter sur le serveur dédié pour réaliser la maintenance du parc d’application.</w:t>
+        <w:t>Le cas d’utilisation actuel, ne prends pas</w:t>
+      </w:r>
+      <w:r>
+        <w:rPr>
+          <w:rStyle w:val="fontstyle01"/>
+        </w:rPr>
+        <w:t xml:space="preserve"> en</w:t>
+      </w:r>
+      <w:r>
+        <w:rPr>
+          <w:rStyle w:val="fontstyle01"/>
+        </w:rPr>
+        <w:t xml:space="preserve"> compte les joueurs, puisque leurs seules interactions se limitent à la connexion et la communication avec les applications qui sont démarrées sur le serveur dédié. Dans le cadre actuel, il n’y a qu’un seul administrateur qui puisse se connecter sur le serveur dédié pour réaliser la maintenance du parc d’application.</w:t>
       </w:r>
       <w:bookmarkStart w:id="9" w:name="_Toc243976956"/>
     </w:p>
@@ -5126,15 +5090,7 @@
     <w:p/>
     <w:p>
       <w:r>
-        <w:t>Les objectifs du projet seront de fournir une application Web « </w:t>
-      </w:r>
-      <w:proofErr w:type="spellStart"/>
-      <w:r>
-        <w:t>from</w:t>
-      </w:r>
-      <w:proofErr w:type="spellEnd"/>
-      <w:r>
-        <w:t xml:space="preserve"> scratch »</w:t>
+        <w:t>Les objectifs du projet seront de fournir une application Web « from scratch »</w:t>
       </w:r>
       <w:r>
         <w:t>, ainsi que tous les outils liés (serveur Web, BDD, …),</w:t>
@@ -5177,15 +5133,7 @@
         </w:numPr>
       </w:pPr>
       <w:r>
-        <w:t xml:space="preserve">Superviser des serveurs de jeux (redémarrage auto. </w:t>
-      </w:r>
-      <w:proofErr w:type="gramStart"/>
-      <w:r>
-        <w:t>en</w:t>
-      </w:r>
-      <w:proofErr w:type="gramEnd"/>
-      <w:r>
-        <w:t xml:space="preserve"> cas de crash)</w:t>
+        <w:t>Superviser des serveurs de jeux (redémarrage auto. en cas de crash)</w:t>
       </w:r>
     </w:p>
     <w:p>
@@ -5317,7 +5265,7 @@
         <w:t xml:space="preserve"> l’application Web est de pouvoir afficher et rendre consultable des informations sur les applications faisant parti du parc soumis à la supervision</w:t>
       </w:r>
       <w:r>
-        <w:t xml:space="preserve">, ce qui corresponds à l’objectif </w:t>
+        <w:t xml:space="preserve">, ce qui correspond à l’objectif </w:t>
       </w:r>
       <w:r>
         <w:rPr>
@@ -5400,7 +5348,13 @@
         <w:t>Ces applications peuvent être démarrer ou arrêter depuis le site Web</w:t>
       </w:r>
       <w:r>
-        <w:t xml:space="preserve"> et si possible être mis à jour directement depuis ce même site</w:t>
+        <w:t xml:space="preserve"> et si possible être mis</w:t>
+      </w:r>
+      <w:r>
+        <w:t>e</w:t>
+      </w:r>
+      <w:r>
+        <w:t xml:space="preserve"> à jour directement depuis ce même site</w:t>
       </w:r>
       <w:r>
         <w:t xml:space="preserve">, l’objectif </w:t>
@@ -5698,21 +5652,7 @@
         <w:rPr>
           <w:rStyle w:val="fontstyle01"/>
         </w:rPr>
-        <w:t xml:space="preserve">(6 </w:t>
-      </w:r>
-      <w:proofErr w:type="spellStart"/>
-      <w:r>
-        <w:rPr>
-          <w:rStyle w:val="fontstyle01"/>
-        </w:rPr>
-        <w:t>cores</w:t>
-      </w:r>
-      <w:proofErr w:type="spellEnd"/>
-      <w:r>
-        <w:rPr>
-          <w:rStyle w:val="fontstyle01"/>
-        </w:rPr>
-        <w:t>, 12 threads, 2.2GHz)</w:t>
+        <w:t>(6 cores, 12 threads, 2.2GHz)</w:t>
       </w:r>
       <w:r>
         <w:rPr>
@@ -5811,30 +5751,8 @@
         <w:rPr>
           <w:rStyle w:val="fontstyle01"/>
         </w:rPr>
-        <w:t xml:space="preserve">Server distributions : Ubuntu, Debian, CentOS, Windows, </w:t>
-      </w:r>
-      <w:proofErr w:type="spellStart"/>
-      <w:r>
-        <w:rPr>
-          <w:rStyle w:val="fontstyle01"/>
-        </w:rPr>
-        <w:t>Archlinux</w:t>
-      </w:r>
-      <w:proofErr w:type="spellEnd"/>
-      <w:r>
-        <w:rPr>
-          <w:rStyle w:val="fontstyle01"/>
-        </w:rPr>
-        <w:t xml:space="preserve">, FreeBSD, </w:t>
-      </w:r>
-      <w:proofErr w:type="spellStart"/>
-      <w:r>
-        <w:rPr>
-          <w:rStyle w:val="fontstyle01"/>
-        </w:rPr>
-        <w:t>Fedora</w:t>
-      </w:r>
-      <w:proofErr w:type="spellEnd"/>
+        <w:t>Server distributions : Ubuntu, Debian, CentOS, Windows, Archlinux, FreeBSD, Fedora</w:t>
+      </w:r>
       <w:r>
         <w:rPr>
           <w:rFonts w:ascii="Rockwell" w:hAnsi="Rockwell"/>
@@ -5854,33 +5772,11 @@
         </w:rPr>
         <w:t></w:t>
       </w:r>
-      <w:proofErr w:type="spellStart"/>
       <w:r>
         <w:rPr>
           <w:rStyle w:val="fontstyle01"/>
         </w:rPr>
-        <w:t>Virtualization</w:t>
-      </w:r>
-      <w:proofErr w:type="spellEnd"/>
-      <w:r>
-        <w:rPr>
-          <w:rStyle w:val="fontstyle01"/>
-        </w:rPr>
-        <w:t xml:space="preserve"> distributions : ESXi, </w:t>
-      </w:r>
-      <w:proofErr w:type="spellStart"/>
-      <w:r>
-        <w:rPr>
-          <w:rStyle w:val="fontstyle01"/>
-        </w:rPr>
-        <w:t>Proxmox</w:t>
-      </w:r>
-      <w:proofErr w:type="spellEnd"/>
-      <w:r>
-        <w:rPr>
-          <w:rStyle w:val="fontstyle01"/>
-        </w:rPr>
-        <w:t>, CoreOS</w:t>
+        <w:t>Virtualization distributions : ESXi, Proxmox, CoreOS</w:t>
       </w:r>
       <w:r>
         <w:rPr>
@@ -5905,16 +5801,8 @@
         <w:rPr>
           <w:rStyle w:val="fontstyle01"/>
         </w:rPr>
-        <w:t xml:space="preserve">Panel distributions : </w:t>
-      </w:r>
-      <w:proofErr w:type="spellStart"/>
-      <w:r>
-        <w:rPr>
-          <w:rStyle w:val="fontstyle01"/>
-        </w:rPr>
-        <w:t>cPanel</w:t>
-      </w:r>
-      <w:proofErr w:type="spellEnd"/>
+        <w:t>Panel distributions : cPanel</w:t>
+      </w:r>
       <w:r>
         <w:rPr>
           <w:rFonts w:ascii="Rockwell" w:hAnsi="Rockwell"/>
@@ -5938,30 +5826,8 @@
         <w:rPr>
           <w:rStyle w:val="fontstyle01"/>
         </w:rPr>
-        <w:t xml:space="preserve">Desktop distributions : </w:t>
-      </w:r>
-      <w:proofErr w:type="spellStart"/>
-      <w:r>
-        <w:rPr>
-          <w:rStyle w:val="fontstyle01"/>
-        </w:rPr>
-        <w:t>Xubuntu</w:t>
-      </w:r>
-      <w:proofErr w:type="spellEnd"/>
-      <w:r>
-        <w:rPr>
-          <w:rStyle w:val="fontstyle01"/>
-        </w:rPr>
-        <w:t xml:space="preserve">, </w:t>
-      </w:r>
-      <w:proofErr w:type="spellStart"/>
-      <w:r>
-        <w:rPr>
-          <w:rStyle w:val="fontstyle01"/>
-        </w:rPr>
-        <w:t>Lubuntu</w:t>
-      </w:r>
-      <w:proofErr w:type="spellEnd"/>
+        <w:t>Desktop distributions : Xubuntu, Lubuntu</w:t>
+      </w:r>
     </w:p>
     <w:p>
       <w:pPr>
@@ -6060,13 +5926,13 @@
         <w:t xml:space="preserve"> dans un premier temps</w:t>
       </w:r>
       <w:r>
-        <w:t>. Ce qui en fait des utilisateurs non authentifiés qui ne pourront voir</w:t>
-      </w:r>
-      <w:r>
-        <w:t xml:space="preserve"> aucune information sur le serveur dédié sera consultable, </w:t>
-      </w:r>
-      <w:r>
-        <w:t>ce qui comprends des informations sur</w:t>
+        <w:t xml:space="preserve">. Ce qui en fait des utilisateurs non authentifiés qui ne pourront </w:t>
+      </w:r>
+      <w:r>
+        <w:t>pas consulter</w:t>
+      </w:r>
+      <w:r>
+        <w:t xml:space="preserve"> des informations sur</w:t>
       </w:r>
       <w:r>
         <w:t xml:space="preserve"> le</w:t>
@@ -6343,7 +6209,19 @@
         <w:jc w:val="both"/>
       </w:pPr>
       <w:r>
-        <w:t>Ce projet fait partie de plus grande envergure, il est donc nécessaire d’obtenir une application web adaptative, afin de rendre le développement d’un autre projet plus facile, cela marche aussi pour des fonctionnalités qui peuvent être implémentés par la suite.</w:t>
+        <w:t>Ce</w:t>
+      </w:r>
+      <w:r>
+        <w:t>tte application Web</w:t>
+      </w:r>
+      <w:r>
+        <w:t xml:space="preserve"> fait partie </w:t>
+      </w:r>
+      <w:r>
+        <w:t xml:space="preserve">d’un projet d’une plus </w:t>
+      </w:r>
+      <w:r>
+        <w:t>grande envergure, il est donc nécessaire d’obtenir une application web adaptative, afin de rendre le développement d’un autre projet plus facile, cela marche aussi pour des fonctionnalités qui peuvent être implémentés par la suite.</w:t>
       </w:r>
     </w:p>
     <w:p>
@@ -6407,7 +6285,13 @@
         <w:jc w:val="both"/>
       </w:pPr>
       <w:r>
-        <w:t>Pour notre interface homme/machine, qui sera affiché sur n’importe quel navigateur web et n’importe quelle plateforme, il sera important que notre utilisateur puisse retrouver rapidement et facilement</w:t>
+        <w:t>Pour notre interface homme/machine, qui sera affiché</w:t>
+      </w:r>
+      <w:r>
+        <w:t>e</w:t>
+      </w:r>
+      <w:r>
+        <w:t xml:space="preserve"> sur n’importe quel navigateur web et n’importe quelle plateforme, il sera important que notre utilisateur puisse retrouver rapidement et facilement</w:t>
       </w:r>
       <w:r>
         <w:t xml:space="preserve"> ce qu’il cherche. Les alertes seront-elles aussi simplifiées pour l’utilisateur, pour comprendre un minimum l’information rencontrées, qu’elle soit une erreur ou non. Il est donc important qu’il y ait un maximum de choses transparentes pour l’utilisateur et que ce ne soit pas une tâche pénible, par exemple, afin qu’il puisse remonter facilement le moindre souci rencontré sur l’une des applications du parc.</w:t>
@@ -6423,7 +6307,19 @@
         <w:jc w:val="both"/>
       </w:pPr>
       <w:r>
-        <w:t>Une aide guidant notre utilisateur sera envisagée afin que peu importe le niveau en informatique de notre utilisateur, il sera utilisé toutes les fonctionnalités de l’application web.</w:t>
+        <w:t>Une aide guidant notre utilisateur sera envisagée afin que peu importe le niveau en informatique de notre utilisateur, il s</w:t>
+      </w:r>
+      <w:r>
+        <w:t>au</w:t>
+      </w:r>
+      <w:r>
+        <w:t xml:space="preserve">ra </w:t>
+      </w:r>
+      <w:r>
+        <w:t>utiliser</w:t>
+      </w:r>
+      <w:r>
+        <w:t xml:space="preserve"> toutes les fonctionnalités de l’application web.</w:t>
       </w:r>
     </w:p>
     <w:p>
@@ -6456,7 +6352,13 @@
         <w:jc w:val="both"/>
       </w:pPr>
       <w:r>
-        <w:t xml:space="preserve">Pour une application web fonctionnel, nous avons besoin d’une base de données. L’accès se fera directement via l’application. Elle sera quasiment toujours sollicitée, puisque nous l’utiliserons dans ces différentes actions : </w:t>
+        <w:t>Pour une application web fonctionnel</w:t>
+      </w:r>
+      <w:r>
+        <w:t>le</w:t>
+      </w:r>
+      <w:r>
+        <w:t xml:space="preserve">, nous avons besoin d’une base de données. L’accès se fera directement via l’application. Elle sera quasiment toujours sollicitée, puisque nous l’utiliserons dans ces différentes actions : </w:t>
       </w:r>
     </w:p>
     <w:p/>
@@ -6593,16 +6495,9 @@
             <w:pPr>
               <w:jc w:val="center"/>
             </w:pPr>
-            <w:proofErr w:type="spellStart"/>
-            <w:proofErr w:type="gramStart"/>
-            <w:r>
-              <w:t>id</w:t>
-            </w:r>
-            <w:proofErr w:type="gramEnd"/>
-            <w:r>
-              <w:t>_role</w:t>
-            </w:r>
-            <w:proofErr w:type="spellEnd"/>
+            <w:r>
+              <w:t>id_role</w:t>
+            </w:r>
           </w:p>
         </w:tc>
         <w:tc>
@@ -6645,13 +6540,9 @@
             <w:pPr>
               <w:jc w:val="center"/>
             </w:pPr>
-            <w:proofErr w:type="spellStart"/>
-            <w:proofErr w:type="gramStart"/>
             <w:r>
               <w:t>name</w:t>
             </w:r>
-            <w:proofErr w:type="spellEnd"/>
-            <w:proofErr w:type="gramEnd"/>
           </w:p>
         </w:tc>
         <w:tc>
@@ -6948,16 +6839,9 @@
             <w:pPr>
               <w:jc w:val="center"/>
             </w:pPr>
-            <w:proofErr w:type="spellStart"/>
-            <w:proofErr w:type="gramStart"/>
-            <w:r>
-              <w:t>id</w:t>
-            </w:r>
-            <w:proofErr w:type="gramEnd"/>
-            <w:r>
-              <w:t>_app</w:t>
-            </w:r>
-            <w:proofErr w:type="spellEnd"/>
+            <w:r>
+              <w:t>id_app</w:t>
+            </w:r>
           </w:p>
         </w:tc>
         <w:tc>
@@ -7000,13 +6884,9 @@
             <w:pPr>
               <w:jc w:val="center"/>
             </w:pPr>
-            <w:proofErr w:type="spellStart"/>
-            <w:proofErr w:type="gramStart"/>
             <w:r>
               <w:t>name</w:t>
             </w:r>
-            <w:proofErr w:type="spellEnd"/>
-            <w:proofErr w:type="gramEnd"/>
           </w:p>
         </w:tc>
         <w:tc>
@@ -7043,13 +6923,9 @@
             <w:pPr>
               <w:jc w:val="center"/>
             </w:pPr>
-            <w:proofErr w:type="spellStart"/>
-            <w:proofErr w:type="gramStart"/>
             <w:r>
               <w:t>startcmd</w:t>
             </w:r>
-            <w:proofErr w:type="spellEnd"/>
-            <w:proofErr w:type="gramEnd"/>
           </w:p>
         </w:tc>
         <w:tc>
@@ -7086,13 +6962,9 @@
             <w:pPr>
               <w:jc w:val="center"/>
             </w:pPr>
-            <w:proofErr w:type="spellStart"/>
-            <w:proofErr w:type="gramStart"/>
             <w:r>
               <w:t>stopcmd</w:t>
             </w:r>
-            <w:proofErr w:type="spellEnd"/>
-            <w:proofErr w:type="gramEnd"/>
           </w:p>
         </w:tc>
         <w:tc>
@@ -7129,13 +7001,9 @@
             <w:pPr>
               <w:jc w:val="center"/>
             </w:pPr>
-            <w:proofErr w:type="spellStart"/>
-            <w:proofErr w:type="gramStart"/>
             <w:r>
               <w:t>updatecmd</w:t>
             </w:r>
-            <w:proofErr w:type="spellEnd"/>
-            <w:proofErr w:type="gramEnd"/>
           </w:p>
         </w:tc>
         <w:tc>
@@ -7344,16 +7212,9 @@
             <w:pPr>
               <w:jc w:val="center"/>
             </w:pPr>
-            <w:proofErr w:type="spellStart"/>
-            <w:proofErr w:type="gramStart"/>
-            <w:r>
-              <w:t>id</w:t>
-            </w:r>
-            <w:proofErr w:type="gramEnd"/>
-            <w:r>
-              <w:t>_user</w:t>
-            </w:r>
-            <w:proofErr w:type="spellEnd"/>
+            <w:r>
+              <w:t>id_user</w:t>
+            </w:r>
           </w:p>
         </w:tc>
         <w:tc>
@@ -7396,13 +7257,9 @@
             <w:pPr>
               <w:jc w:val="center"/>
             </w:pPr>
-            <w:proofErr w:type="spellStart"/>
-            <w:proofErr w:type="gramStart"/>
             <w:r>
               <w:t>username</w:t>
             </w:r>
-            <w:proofErr w:type="spellEnd"/>
-            <w:proofErr w:type="gramEnd"/>
           </w:p>
         </w:tc>
         <w:tc>
@@ -7439,13 +7296,9 @@
             <w:pPr>
               <w:jc w:val="center"/>
             </w:pPr>
-            <w:proofErr w:type="spellStart"/>
-            <w:proofErr w:type="gramStart"/>
             <w:r>
               <w:t>password</w:t>
             </w:r>
-            <w:proofErr w:type="spellEnd"/>
-            <w:proofErr w:type="gramEnd"/>
           </w:p>
         </w:tc>
         <w:tc>
@@ -7482,16 +7335,9 @@
             <w:pPr>
               <w:jc w:val="center"/>
             </w:pPr>
-            <w:proofErr w:type="spellStart"/>
-            <w:proofErr w:type="gramStart"/>
-            <w:r>
-              <w:t>role</w:t>
-            </w:r>
-            <w:proofErr w:type="gramEnd"/>
-            <w:r>
-              <w:t>_id</w:t>
-            </w:r>
-            <w:proofErr w:type="spellEnd"/>
+            <w:r>
+              <w:t>role_id</w:t>
+            </w:r>
           </w:p>
         </w:tc>
         <w:tc>
@@ -8587,15 +8433,7 @@
         <w:jc w:val="both"/>
       </w:pPr>
       <w:r>
-        <w:t>Les limites de stockage et de performances seront fixées par le serveur dédié utilisé, ce serveur ne servira qu’à ce projet, il est donc possible d’</w:t>
-      </w:r>
-      <w:proofErr w:type="spellStart"/>
-      <w:r>
-        <w:t>utilisé</w:t>
-      </w:r>
-      <w:proofErr w:type="spellEnd"/>
-      <w:r>
-        <w:t xml:space="preserve"> le maximum des performances du serveur. </w:t>
+        <w:t xml:space="preserve">Les limites de stockage et de performances seront fixées par le serveur dédié utilisé, ce serveur ne servira qu’à ce projet, il est donc possible d’utilisé le maximum des performances du serveur. </w:t>
       </w:r>
       <w:r>
         <w:t xml:space="preserve">Étant limité par les performances d’un serveur, cela </w:t>
@@ -9049,15 +8887,7 @@
         <w:jc w:val="both"/>
       </w:pPr>
       <w:r>
-        <w:t>Il s’agit de réaliser une analyse UML/</w:t>
-      </w:r>
-      <w:proofErr w:type="spellStart"/>
-      <w:r>
-        <w:t>SysML</w:t>
-      </w:r>
-      <w:proofErr w:type="spellEnd"/>
-      <w:r>
-        <w:t xml:space="preserve"> détaillée du projet, permettant de supprimer des doutes et d’aider à l’implémentation du projet.</w:t>
+        <w:t>Il s’agit de réaliser une analyse UML/SysML détaillée du projet, permettant de supprimer des doutes et d’aider à l’implémentation du projet.</w:t>
       </w:r>
     </w:p>
     <w:p/>
@@ -14861,7 +14691,7 @@
 </file>
 
 <file path=customXml/itemProps2.xml><?xml version="1.0" encoding="utf-8"?>
-<ds:datastoreItem xmlns:ds="http://schemas.openxmlformats.org/officeDocument/2006/customXml" ds:itemID="{D4487BCE-0611-43F1-A08D-00D59D039A20}">
+<ds:datastoreItem xmlns:ds="http://schemas.openxmlformats.org/officeDocument/2006/customXml" ds:itemID="{9E786589-4937-428A-B728-11A5E28723B8}">
   <ds:schemaRefs>
     <ds:schemaRef ds:uri="http://schemas.openxmlformats.org/officeDocument/2006/bibliography"/>
   </ds:schemaRefs>

</xml_diff>